<commit_message>
Finishing Module 7 and Beginning Term Paper Final Draft
</commit_message>
<xml_diff>
--- a/Term Paper/10.17.17 FINALPAPER.docx
+++ b/Term Paper/10.17.17 FINALPAPER.docx
@@ -1,6 +1,6 @@
 
 <file path=word/document.xml><?xml version="1.0" encoding="utf-8"?>
-<w:document xmlns:wpc="http://schemas.microsoft.com/office/word/2010/wordprocessingCanvas" xmlns:mo="http://schemas.microsoft.com/office/mac/office/2008/main" xmlns:mc="http://schemas.openxmlformats.org/markup-compatibility/2006" xmlns:mv="urn:schemas-microsoft-com:mac:vml" xmlns:o="urn:schemas-microsoft-com:office:office" xmlns:r="http://schemas.openxmlformats.org/officeDocument/2006/relationships" xmlns:m="http://schemas.openxmlformats.org/officeDocument/2006/math" xmlns:v="urn:schemas-microsoft-com:vml" xmlns:wp14="http://schemas.microsoft.com/office/word/2010/wordprocessingDrawing" xmlns:wp="http://schemas.openxmlformats.org/drawingml/2006/wordprocessingDrawing" xmlns:w10="urn:schemas-microsoft-com:office:word" xmlns:w="http://schemas.openxmlformats.org/wordprocessingml/2006/main" xmlns:w14="http://schemas.microsoft.com/office/word/2010/wordml" xmlns:w15="http://schemas.microsoft.com/office/word/2012/wordml" xmlns:wpg="http://schemas.microsoft.com/office/word/2010/wordprocessingGroup" xmlns:wpi="http://schemas.microsoft.com/office/word/2010/wordprocessingInk" xmlns:wne="http://schemas.microsoft.com/office/word/2006/wordml" xmlns:wps="http://schemas.microsoft.com/office/word/2010/wordprocessingShape" mc:Ignorable="w14 w15 wp14">
+<w:document xmlns:wpc="http://schemas.microsoft.com/office/word/2010/wordprocessingCanvas" xmlns:cx="http://schemas.microsoft.com/office/drawing/2014/chartex" xmlns:mc="http://schemas.openxmlformats.org/markup-compatibility/2006" xmlns:o="urn:schemas-microsoft-com:office:office" xmlns:r="http://schemas.openxmlformats.org/officeDocument/2006/relationships" xmlns:m="http://schemas.openxmlformats.org/officeDocument/2006/math" xmlns:v="urn:schemas-microsoft-com:vml" xmlns:wp14="http://schemas.microsoft.com/office/word/2010/wordprocessingDrawing" xmlns:wp="http://schemas.openxmlformats.org/drawingml/2006/wordprocessingDrawing" xmlns:w10="urn:schemas-microsoft-com:office:word" xmlns:w="http://schemas.openxmlformats.org/wordprocessingml/2006/main" xmlns:w14="http://schemas.microsoft.com/office/word/2010/wordml" xmlns:w15="http://schemas.microsoft.com/office/word/2012/wordml" xmlns:w16se="http://schemas.microsoft.com/office/word/2015/wordml/symex" xmlns:wpg="http://schemas.microsoft.com/office/word/2010/wordprocessingGroup" xmlns:wpi="http://schemas.microsoft.com/office/word/2010/wordprocessingInk" xmlns:wne="http://schemas.microsoft.com/office/word/2006/wordml" xmlns:wps="http://schemas.microsoft.com/office/word/2010/wordprocessingShape" mc:Ignorable="w14 w15 w16se wp14">
   <w:body>
     <w:p>
       <w:r>
@@ -647,14 +647,56 @@
           <w:sz w:val="24"/>
           <w:szCs w:val="24"/>
         </w:rPr>
-        <w:t xml:space="preserve">The developer gave an example compared to jQuery. The example entailed an input and an HTML tag for a heading. In order to live update </w:t>
-      </w:r>
-      <w:r>
-        <w:rPr>
-          <w:sz w:val="24"/>
-          <w:szCs w:val="24"/>
-        </w:rPr>
-        <w:t>the DOM with the value of the input, we had to identify the input ID and the heading ID by storing both of them in variables. We then set an event listener in on the input variable for keyup. Inside of the keyup method, we wrote a callback function to take the value of the input and place that value as the innerHTML of the heading tag.</w:t>
+        <w:t xml:space="preserve">The developer gave an example compared to jQuery. The example entailed an input and an HTML tag for a heading. In order to live </w:t>
+      </w:r>
+      <w:r>
+        <w:rPr>
+          <w:sz w:val="24"/>
+          <w:szCs w:val="24"/>
+        </w:rPr>
+        <w:t>update,</w:t>
+      </w:r>
+      <w:r>
+        <w:rPr>
+          <w:sz w:val="24"/>
+          <w:szCs w:val="24"/>
+        </w:rPr>
+        <w:t xml:space="preserve"> </w:t>
+      </w:r>
+      <w:r>
+        <w:rPr>
+          <w:sz w:val="24"/>
+          <w:szCs w:val="24"/>
+        </w:rPr>
+        <w:t xml:space="preserve">the DOM with the value of the input, we had to identify the input ID and the heading ID by storing both of them in variables. We then set an event listener in on the input variable for </w:t>
+      </w:r>
+      <w:r>
+        <w:rPr>
+          <w:sz w:val="24"/>
+          <w:szCs w:val="24"/>
+        </w:rPr>
+        <w:t>key up</w:t>
+      </w:r>
+      <w:r>
+        <w:rPr>
+          <w:sz w:val="24"/>
+          <w:szCs w:val="24"/>
+        </w:rPr>
+        <w:t xml:space="preserve">. Inside of the </w:t>
+      </w:r>
+      <w:r>
+        <w:rPr>
+          <w:sz w:val="24"/>
+          <w:szCs w:val="24"/>
+        </w:rPr>
+        <w:t>key up</w:t>
+      </w:r>
+      <w:r>
+        <w:rPr>
+          <w:sz w:val="24"/>
+          <w:szCs w:val="24"/>
+        </w:rPr>
+        <w:t xml:space="preserve"> method, we wrote a callback function to take the value of the input and place that value as the innerHTML of the heading tag.</w:t>
       </w:r>
       <w:r>
         <w:rPr>
@@ -739,7 +781,137 @@
           <w:sz w:val="24"/>
           <w:szCs w:val="24"/>
         </w:rPr>
-        <w:t>rn between the UI and the Data/Model</w:t>
+        <w:t>rn between the UI and the Data/Model (Stack Overflow, 2017)</w:t>
+      </w:r>
+      <w:r>
+        <w:rPr>
+          <w:sz w:val="24"/>
+          <w:szCs w:val="24"/>
+        </w:rPr>
+        <w:t xml:space="preserve">. It </w:t>
+      </w:r>
+      <w:r>
+        <w:rPr>
+          <w:sz w:val="24"/>
+          <w:szCs w:val="24"/>
+        </w:rPr>
+        <w:t xml:space="preserve">also </w:t>
+      </w:r>
+      <w:r>
+        <w:rPr>
+          <w:sz w:val="24"/>
+          <w:szCs w:val="24"/>
+        </w:rPr>
+        <w:t xml:space="preserve">adds an extra label known as the </w:t>
+      </w:r>
+      <w:r>
+        <w:rPr>
+          <w:sz w:val="24"/>
+          <w:szCs w:val="24"/>
+        </w:rPr>
+        <w:t>View Model</w:t>
+      </w:r>
+      <w:r>
+        <w:rPr>
+          <w:sz w:val="24"/>
+          <w:szCs w:val="24"/>
+        </w:rPr>
+        <w:t xml:space="preserve"> to enhance the manageability, scalability, a</w:t>
+      </w:r>
+      <w:r>
+        <w:rPr>
+          <w:sz w:val="24"/>
+          <w:szCs w:val="24"/>
+        </w:rPr>
+        <w:t xml:space="preserve">nd testability. HTML and CSS may simply make a page look great with static content, but that is no longer acceptable over the internet in the browser. Dynamic web pages are needed and Angular JS allows you to extend the HTML vocabulary and elements in your application. It allows for more dynamic and interactive web pages for the user with ease of coding for the </w:t>
+      </w:r>
+      <w:r>
+        <w:rPr>
+          <w:sz w:val="24"/>
+          <w:szCs w:val="24"/>
+        </w:rPr>
+        <w:t>developer (AngularJS, 2017)</w:t>
+      </w:r>
+      <w:r>
+        <w:rPr>
+          <w:sz w:val="24"/>
+          <w:szCs w:val="24"/>
+        </w:rPr>
+        <w:t>.</w:t>
+      </w:r>
+    </w:p>
+    <w:p>
+      <w:pPr>
+        <w:spacing w:line="480" w:lineRule="auto"/>
+        <w:ind w:firstLine="720"/>
+        <w:rPr>
+          <w:sz w:val="24"/>
+          <w:szCs w:val="24"/>
+        </w:rPr>
+      </w:pPr>
+      <w:r>
+        <w:rPr>
+          <w:sz w:val="24"/>
+          <w:szCs w:val="24"/>
+        </w:rPr>
+        <w:t xml:space="preserve">Next, let’s begin speaking about the other famous framework that is being utilized at the moment. This is known as React.js and has been built by the ever so popular social media company, Facebook. </w:t>
+      </w:r>
+      <w:r>
+        <w:rPr>
+          <w:sz w:val="24"/>
+          <w:szCs w:val="24"/>
+        </w:rPr>
+        <w:t>React is also an MVC framework. On the React.js website, it states that React makes painless and interactive UIs. React uses a virtual DOM, so therefore any action that trigger a UI change would automatically be handled and updated from the framework. Many developers actually consider React to be more of a library and less of a framework, due to most all of its purpose being for the front-end and less of the back-end.</w:t>
+      </w:r>
+      <w:r>
+        <w:rPr>
+          <w:sz w:val="24"/>
+          <w:szCs w:val="24"/>
+        </w:rPr>
+        <w:t xml:space="preserve"> Much of the framework/library is written in JavaScript or specifically the ES6 model, which is relatively new. For developers who are coming into web development from other object-oriented languages, the React framework will be very self-explanatory. Although the language is written in JavaScript and would require at least an intermediate knowledge </w:t>
+      </w:r>
+      <w:r>
+        <w:rPr>
+          <w:sz w:val="24"/>
+          <w:szCs w:val="24"/>
+        </w:rPr>
+        <w:t xml:space="preserve">of the JavaScript language, </w:t>
+      </w:r>
+      <w:r>
+        <w:rPr>
+          <w:sz w:val="24"/>
+          <w:szCs w:val="24"/>
+        </w:rPr>
+        <w:lastRenderedPageBreak/>
+        <w:t>there is also a newer version known as JSX. JSX is known as JavaScript and HTML</w:t>
+      </w:r>
+      <w:r>
+        <w:rPr>
+          <w:sz w:val="24"/>
+          <w:szCs w:val="24"/>
+        </w:rPr>
+        <w:t xml:space="preserve">, where the developer can physically type HTML markup directly into their JavaScript files. </w:t>
+      </w:r>
+      <w:r>
+        <w:rPr>
+          <w:sz w:val="24"/>
+          <w:szCs w:val="24"/>
+        </w:rPr>
+        <w:t>The files are built in components and are told to change their state depending on their UI. The React team also states that when building React based applications, you can develop new features in React without having to rewrite the existing code. There are many drawbacks to building applications with React. The number one drawback however is the fact that it is not a complete/full-stack framework like Angular. This in itself is why the two different frameworks cannot be comparable to one another. React at its core is used to update the front-end or the DOM. Essentially what React is built to do is take the algorithms and data that have been written in JavaScript</w:t>
+      </w:r>
+      <w:r>
+        <w:rPr>
+          <w:sz w:val="24"/>
+          <w:szCs w:val="24"/>
+        </w:rPr>
+        <w:t xml:space="preserve"> for each individual component and then update the DOM by exporting different HTML. The browser will then be able to interpret the HTML and read it to the DOM as HTML markup and Vanilla JS with ES5 or ES6 standards. This like Angular and the other frameworks, ensures a unique and dynamic experience with the virtual DOM and quickly updated data. As you would assume, this is demonstrated through the Facebook web application. All of the different components/views are built separately and rendered into the DOM/UI. Some of these might consist of the messages view, the newsfeed, the side navigation bars, and many more. All of this data is simply rendered from the server with frameworks like Back Bone JS and then manipulated on the client-side DOM</w:t>
+      </w:r>
+      <w:r>
+        <w:rPr>
+          <w:sz w:val="24"/>
+          <w:szCs w:val="24"/>
+        </w:rPr>
+        <w:t xml:space="preserve"> (Back Bone JS, 2017)</w:t>
       </w:r>
       <w:bookmarkStart w:id="0" w:name="_GoBack"/>
       <w:bookmarkEnd w:id="0"/>
@@ -748,49 +920,148 @@
           <w:sz w:val="24"/>
           <w:szCs w:val="24"/>
         </w:rPr>
-        <w:t xml:space="preserve"> (Stack Overflow, 2017)</w:t>
-      </w:r>
-      <w:r>
-        <w:rPr>
-          <w:sz w:val="24"/>
-          <w:szCs w:val="24"/>
-        </w:rPr>
-        <w:t xml:space="preserve">. It </w:t>
-      </w:r>
-      <w:r>
-        <w:rPr>
-          <w:sz w:val="24"/>
-          <w:szCs w:val="24"/>
-        </w:rPr>
-        <w:t xml:space="preserve">also </w:t>
-      </w:r>
-      <w:r>
-        <w:rPr>
-          <w:sz w:val="24"/>
-          <w:szCs w:val="24"/>
-        </w:rPr>
-        <w:t>adds an extra label known as the ViewModel to enhance the manageability, scalability, a</w:t>
-      </w:r>
-      <w:r>
-        <w:rPr>
-          <w:sz w:val="24"/>
-          <w:szCs w:val="24"/>
-        </w:rPr>
-        <w:t xml:space="preserve">nd testability. HTML and CSS may simply make a page look great with static content, but that is no longer acceptable over the internet in the browser. Dynamic web pages are needed and Angular JS allows you to extend the HTML vocabulary and elements in your application. It allows for more dynamic and interactive web pages for the user with ease of coding for the </w:t>
-      </w:r>
-      <w:r>
-        <w:rPr>
-          <w:sz w:val="24"/>
-          <w:szCs w:val="24"/>
-        </w:rPr>
-        <w:t>developer (AngularJS, 2017)</w:t>
-      </w:r>
-      <w:r>
-        <w:rPr>
-          <w:sz w:val="24"/>
-          <w:szCs w:val="24"/>
-        </w:rPr>
         <w:t>.</w:t>
+      </w:r>
+      <w:r>
+        <w:rPr>
+          <w:sz w:val="24"/>
+          <w:szCs w:val="24"/>
+        </w:rPr>
+        <w:t xml:space="preserve"> Due to the fact that React mainly is manipulating the view, there is no event handler methods built into the framework other than Vanilla JS events, there is no easy way to perform AJAX calls, and there </w:t>
+      </w:r>
+      <w:r>
+        <w:rPr>
+          <w:sz w:val="24"/>
+          <w:szCs w:val="24"/>
+        </w:rPr>
+        <w:t>are</w:t>
+      </w:r>
+      <w:r>
+        <w:rPr>
+          <w:sz w:val="24"/>
+          <w:szCs w:val="24"/>
+        </w:rPr>
+        <w:t xml:space="preserve"> no full-stack capabilities for a back-end database and or server</w:t>
+      </w:r>
+      <w:r>
+        <w:rPr>
+          <w:sz w:val="24"/>
+          <w:szCs w:val="24"/>
+        </w:rPr>
+        <w:t xml:space="preserve"> (Andy Ray Blog, September 2014)</w:t>
+      </w:r>
+      <w:r>
+        <w:rPr>
+          <w:sz w:val="24"/>
+          <w:szCs w:val="24"/>
+        </w:rPr>
+        <w:t>.</w:t>
+      </w:r>
+      <w:r>
+        <w:rPr>
+          <w:sz w:val="24"/>
+          <w:szCs w:val="24"/>
+        </w:rPr>
+        <w:t xml:space="preserve"> React also uses Flux. </w:t>
+      </w:r>
+      <w:r>
+        <w:rPr>
+          <w:sz w:val="24"/>
+          <w:szCs w:val="24"/>
+        </w:rPr>
+        <w:t xml:space="preserve">Flux is described by Andrew Ray’s Blog as where your view will dispatch an action like </w:t>
+      </w:r>
+      <w:r>
+        <w:rPr>
+          <w:sz w:val="24"/>
+          <w:szCs w:val="24"/>
+        </w:rPr>
+        <w:lastRenderedPageBreak/>
+        <w:t xml:space="preserve">an event and then update your DOM based on that action. An example of this would be when a user types in their information into a text field and </w:t>
+      </w:r>
+      <w:r>
+        <w:rPr>
+          <w:sz w:val="24"/>
+          <w:szCs w:val="24"/>
+        </w:rPr>
+        <w:t xml:space="preserve">then tells your data to store and update that data. When the data is updated on the client-side, it then triggers an event where the view will retrieve the data and re-render the DOM. </w:t>
+      </w:r>
+      <w:r>
+        <w:rPr>
+          <w:sz w:val="24"/>
+          <w:szCs w:val="24"/>
+        </w:rPr>
+        <w:t xml:space="preserve">React also is not supported in browsers that are below IE8 which may make viewing the applications difficult for people with older devices or for people who have not updated their application and operating system software. </w:t>
+      </w:r>
+      <w:r>
+        <w:rPr>
+          <w:sz w:val="24"/>
+          <w:szCs w:val="24"/>
+        </w:rPr>
+        <w:t xml:space="preserve">Personally, I believe that building applications is difficult and learning something new is not going to be an easy task for anyone to complete. I believe that if you are building applications that need a very dynamic UI with different components, it is smart to be using React plus Flux. </w:t>
+      </w:r>
+      <w:r>
+        <w:rPr>
+          <w:sz w:val="24"/>
+          <w:szCs w:val="24"/>
+        </w:rPr>
+        <w:t>During the Hacker Way presentation on Rethinking Web App Development by Facebook, the Facebook Developers brought up an interesting point. They mentioned that the Facebook application in the past had mainly been built using PHP and then sending that data to be rendered by the browser with client-side JavaScript</w:t>
+      </w:r>
+      <w:r>
+        <w:rPr>
+          <w:sz w:val="24"/>
+          <w:szCs w:val="24"/>
+        </w:rPr>
+        <w:t xml:space="preserve"> (Hacker Way: Rethinking Web App Development at Facebook, May 4, 2014)</w:t>
+      </w:r>
+      <w:r>
+        <w:rPr>
+          <w:sz w:val="24"/>
+          <w:szCs w:val="24"/>
+        </w:rPr>
+        <w:t xml:space="preserve">. Now, using Back Bone </w:t>
+      </w:r>
+      <w:r>
+        <w:rPr>
+          <w:sz w:val="24"/>
+          <w:szCs w:val="24"/>
+        </w:rPr>
+        <w:t>to handle the different views and model event bindings along with React and Flux, developers can build these dynamic UIs and send the data back to the server with their server-side language like PHP, Ruby or Python. The database will update and then send the data back down to the client-side, where React will then update the virtual DOM and the UI. All in all, this comes down to preference for the developer, but React can be very powerful</w:t>
+      </w:r>
+      <w:r>
+        <w:rPr>
+          <w:sz w:val="24"/>
+          <w:szCs w:val="24"/>
+        </w:rPr>
+        <w:t xml:space="preserve"> for web developers</w:t>
+      </w:r>
+      <w:r>
+        <w:rPr>
+          <w:sz w:val="24"/>
+          <w:szCs w:val="24"/>
+        </w:rPr>
+        <w:t>.</w:t>
+      </w:r>
+      <w:r>
+        <w:rPr>
+          <w:sz w:val="24"/>
+          <w:szCs w:val="24"/>
+        </w:rPr>
+        <w:t xml:space="preserve"> As mentioned in the conference/presentation as well, many companies like </w:t>
+      </w:r>
+      <w:r>
+        <w:rPr>
+          <w:sz w:val="24"/>
+          <w:szCs w:val="24"/>
+        </w:rPr>
+        <w:t>Airbnb</w:t>
+      </w:r>
+      <w:r>
+        <w:rPr>
+          <w:sz w:val="24"/>
+          <w:szCs w:val="24"/>
+        </w:rPr>
+        <w:t>, Venmo, and Instagram are using React as their main framework for their web applications.</w:t>
       </w:r>
     </w:p>
     <w:p>
@@ -816,7 +1087,7 @@
 </file>
 
 <file path=word/endnotes.xml><?xml version="1.0" encoding="utf-8"?>
-<w:endnotes xmlns:wpc="http://schemas.microsoft.com/office/word/2010/wordprocessingCanvas" xmlns:mo="http://schemas.microsoft.com/office/mac/office/2008/main" xmlns:mc="http://schemas.openxmlformats.org/markup-compatibility/2006" xmlns:mv="urn:schemas-microsoft-com:mac:vml" xmlns:o="urn:schemas-microsoft-com:office:office" xmlns:r="http://schemas.openxmlformats.org/officeDocument/2006/relationships" xmlns:m="http://schemas.openxmlformats.org/officeDocument/2006/math" xmlns:v="urn:schemas-microsoft-com:vml" xmlns:wp14="http://schemas.microsoft.com/office/word/2010/wordprocessingDrawing" xmlns:wp="http://schemas.openxmlformats.org/drawingml/2006/wordprocessingDrawing" xmlns:w10="urn:schemas-microsoft-com:office:word" xmlns:w="http://schemas.openxmlformats.org/wordprocessingml/2006/main" xmlns:w14="http://schemas.microsoft.com/office/word/2010/wordml" xmlns:w15="http://schemas.microsoft.com/office/word/2012/wordml" xmlns:wpg="http://schemas.microsoft.com/office/word/2010/wordprocessingGroup" xmlns:wpi="http://schemas.microsoft.com/office/word/2010/wordprocessingInk" xmlns:wne="http://schemas.microsoft.com/office/word/2006/wordml" xmlns:wps="http://schemas.microsoft.com/office/word/2010/wordprocessingShape" mc:Ignorable="w14 w15 wp14">
+<w:endnotes xmlns:wpc="http://schemas.microsoft.com/office/word/2010/wordprocessingCanvas" xmlns:cx="http://schemas.microsoft.com/office/drawing/2014/chartex" xmlns:mc="http://schemas.openxmlformats.org/markup-compatibility/2006" xmlns:o="urn:schemas-microsoft-com:office:office" xmlns:r="http://schemas.openxmlformats.org/officeDocument/2006/relationships" xmlns:m="http://schemas.openxmlformats.org/officeDocument/2006/math" xmlns:v="urn:schemas-microsoft-com:vml" xmlns:wp14="http://schemas.microsoft.com/office/word/2010/wordprocessingDrawing" xmlns:wp="http://schemas.openxmlformats.org/drawingml/2006/wordprocessingDrawing" xmlns:w10="urn:schemas-microsoft-com:office:word" xmlns:w="http://schemas.openxmlformats.org/wordprocessingml/2006/main" xmlns:w14="http://schemas.microsoft.com/office/word/2010/wordml" xmlns:w15="http://schemas.microsoft.com/office/word/2012/wordml" xmlns:w16se="http://schemas.microsoft.com/office/word/2015/wordml/symex" xmlns:wpg="http://schemas.microsoft.com/office/word/2010/wordprocessingGroup" xmlns:wpi="http://schemas.microsoft.com/office/word/2010/wordprocessingInk" xmlns:wne="http://schemas.microsoft.com/office/word/2006/wordml" xmlns:wps="http://schemas.microsoft.com/office/word/2010/wordprocessingShape" mc:Ignorable="w14 w15 w16se wp14">
   <w:endnote w:type="separator" w:id="-1">
     <w:p>
       <w:pPr>
@@ -841,7 +1112,7 @@
 </file>
 
 <file path=word/footnotes.xml><?xml version="1.0" encoding="utf-8"?>
-<w:footnotes xmlns:wpc="http://schemas.microsoft.com/office/word/2010/wordprocessingCanvas" xmlns:mo="http://schemas.microsoft.com/office/mac/office/2008/main" xmlns:mc="http://schemas.openxmlformats.org/markup-compatibility/2006" xmlns:mv="urn:schemas-microsoft-com:mac:vml" xmlns:o="urn:schemas-microsoft-com:office:office" xmlns:r="http://schemas.openxmlformats.org/officeDocument/2006/relationships" xmlns:m="http://schemas.openxmlformats.org/officeDocument/2006/math" xmlns:v="urn:schemas-microsoft-com:vml" xmlns:wp14="http://schemas.microsoft.com/office/word/2010/wordprocessingDrawing" xmlns:wp="http://schemas.openxmlformats.org/drawingml/2006/wordprocessingDrawing" xmlns:w10="urn:schemas-microsoft-com:office:word" xmlns:w="http://schemas.openxmlformats.org/wordprocessingml/2006/main" xmlns:w14="http://schemas.microsoft.com/office/word/2010/wordml" xmlns:w15="http://schemas.microsoft.com/office/word/2012/wordml" xmlns:wpg="http://schemas.microsoft.com/office/word/2010/wordprocessingGroup" xmlns:wpi="http://schemas.microsoft.com/office/word/2010/wordprocessingInk" xmlns:wne="http://schemas.microsoft.com/office/word/2006/wordml" xmlns:wps="http://schemas.microsoft.com/office/word/2010/wordprocessingShape" mc:Ignorable="w14 w15 wp14">
+<w:footnotes xmlns:wpc="http://schemas.microsoft.com/office/word/2010/wordprocessingCanvas" xmlns:cx="http://schemas.microsoft.com/office/drawing/2014/chartex" xmlns:mc="http://schemas.openxmlformats.org/markup-compatibility/2006" xmlns:o="urn:schemas-microsoft-com:office:office" xmlns:r="http://schemas.openxmlformats.org/officeDocument/2006/relationships" xmlns:m="http://schemas.openxmlformats.org/officeDocument/2006/math" xmlns:v="urn:schemas-microsoft-com:vml" xmlns:wp14="http://schemas.microsoft.com/office/word/2010/wordprocessingDrawing" xmlns:wp="http://schemas.openxmlformats.org/drawingml/2006/wordprocessingDrawing" xmlns:w10="urn:schemas-microsoft-com:office:word" xmlns:w="http://schemas.openxmlformats.org/wordprocessingml/2006/main" xmlns:w14="http://schemas.microsoft.com/office/word/2010/wordml" xmlns:w15="http://schemas.microsoft.com/office/word/2012/wordml" xmlns:w16se="http://schemas.microsoft.com/office/word/2015/wordml/symex" xmlns:wpg="http://schemas.microsoft.com/office/word/2010/wordprocessingGroup" xmlns:wpi="http://schemas.microsoft.com/office/word/2010/wordprocessingInk" xmlns:wne="http://schemas.microsoft.com/office/word/2006/wordml" xmlns:wps="http://schemas.microsoft.com/office/word/2010/wordprocessingShape" mc:Ignorable="w14 w15 w16se wp14">
   <w:footnote w:type="separator" w:id="-1">
     <w:p>
       <w:pPr>
@@ -866,7 +1137,7 @@
 </file>
 
 <file path=word/header1.xml><?xml version="1.0" encoding="utf-8"?>
-<w:hdr xmlns:wpc="http://schemas.microsoft.com/office/word/2010/wordprocessingCanvas" xmlns:mo="http://schemas.microsoft.com/office/mac/office/2008/main" xmlns:mc="http://schemas.openxmlformats.org/markup-compatibility/2006" xmlns:mv="urn:schemas-microsoft-com:mac:vml" xmlns:o="urn:schemas-microsoft-com:office:office" xmlns:r="http://schemas.openxmlformats.org/officeDocument/2006/relationships" xmlns:m="http://schemas.openxmlformats.org/officeDocument/2006/math" xmlns:v="urn:schemas-microsoft-com:vml" xmlns:wp14="http://schemas.microsoft.com/office/word/2010/wordprocessingDrawing" xmlns:wp="http://schemas.openxmlformats.org/drawingml/2006/wordprocessingDrawing" xmlns:w10="urn:schemas-microsoft-com:office:word" xmlns:w="http://schemas.openxmlformats.org/wordprocessingml/2006/main" xmlns:w14="http://schemas.microsoft.com/office/word/2010/wordml" xmlns:w15="http://schemas.microsoft.com/office/word/2012/wordml" xmlns:wpg="http://schemas.microsoft.com/office/word/2010/wordprocessingGroup" xmlns:wpi="http://schemas.microsoft.com/office/word/2010/wordprocessingInk" xmlns:wne="http://schemas.microsoft.com/office/word/2006/wordml" xmlns:wps="http://schemas.microsoft.com/office/word/2010/wordprocessingShape" mc:Ignorable="w14 w15 wp14">
+<w:hdr xmlns:wpc="http://schemas.microsoft.com/office/word/2010/wordprocessingCanvas" xmlns:cx="http://schemas.microsoft.com/office/drawing/2014/chartex" xmlns:mc="http://schemas.openxmlformats.org/markup-compatibility/2006" xmlns:o="urn:schemas-microsoft-com:office:office" xmlns:r="http://schemas.openxmlformats.org/officeDocument/2006/relationships" xmlns:m="http://schemas.openxmlformats.org/officeDocument/2006/math" xmlns:v="urn:schemas-microsoft-com:vml" xmlns:wp14="http://schemas.microsoft.com/office/word/2010/wordprocessingDrawing" xmlns:wp="http://schemas.openxmlformats.org/drawingml/2006/wordprocessingDrawing" xmlns:w10="urn:schemas-microsoft-com:office:word" xmlns:w="http://schemas.openxmlformats.org/wordprocessingml/2006/main" xmlns:w14="http://schemas.microsoft.com/office/word/2010/wordml" xmlns:w15="http://schemas.microsoft.com/office/word/2012/wordml" xmlns:w16se="http://schemas.microsoft.com/office/word/2015/wordml/symex" xmlns:wpg="http://schemas.microsoft.com/office/word/2010/wordprocessingGroup" xmlns:wpi="http://schemas.microsoft.com/office/word/2010/wordprocessingInk" xmlns:wne="http://schemas.microsoft.com/office/word/2006/wordml" xmlns:wps="http://schemas.microsoft.com/office/word/2010/wordprocessingShape" mc:Ignorable="w14 w15 w16se wp14">
   <w:sdt>
     <w:sdtPr>
       <w:id w:val="-909150471"/>
@@ -902,7 +1173,7 @@
           <w:rPr>
             <w:noProof/>
           </w:rPr>
-          <w:t>8</w:t>
+          <w:t>9</w:t>
         </w:r>
         <w:r>
           <w:rPr>
@@ -922,7 +1193,7 @@
 </file>
 
 <file path=word/styles.xml><?xml version="1.0" encoding="utf-8"?>
-<w:styles xmlns:mc="http://schemas.openxmlformats.org/markup-compatibility/2006" xmlns:r="http://schemas.openxmlformats.org/officeDocument/2006/relationships" xmlns:w="http://schemas.openxmlformats.org/wordprocessingml/2006/main" xmlns:w14="http://schemas.microsoft.com/office/word/2010/wordml" xmlns:w15="http://schemas.microsoft.com/office/word/2012/wordml" mc:Ignorable="w14 w15">
+<w:styles xmlns:mc="http://schemas.openxmlformats.org/markup-compatibility/2006" xmlns:r="http://schemas.openxmlformats.org/officeDocument/2006/relationships" xmlns:w="http://schemas.openxmlformats.org/wordprocessingml/2006/main" xmlns:w14="http://schemas.microsoft.com/office/word/2010/wordml" xmlns:w15="http://schemas.microsoft.com/office/word/2012/wordml" xmlns:w16se="http://schemas.microsoft.com/office/word/2015/wordml/symex" mc:Ignorable="w14 w15 w16se">
   <w:docDefaults>
     <w:rPrDefault>
       <w:rPr>
@@ -938,7 +1209,7 @@
       </w:pPr>
     </w:pPrDefault>
   </w:docDefaults>
-  <w:latentStyles w:defLockedState="0" w:defUIPriority="99" w:defSemiHidden="0" w:defUnhideWhenUsed="0" w:defQFormat="0" w:count="382">
+  <w:latentStyles w:defLockedState="0" w:defUIPriority="99" w:defSemiHidden="0" w:defUnhideWhenUsed="0" w:defQFormat="0" w:count="371">
     <w:lsdException w:name="Normal" w:uiPriority="0" w:qFormat="1"/>
     <w:lsdException w:name="heading 1" w:uiPriority="9" w:qFormat="1"/>
     <w:lsdException w:name="heading 2" w:semiHidden="1" w:uiPriority="9" w:unhideWhenUsed="1" w:qFormat="1"/>
@@ -1044,6 +1315,7 @@
     <w:lsdException w:name="HTML Sample" w:semiHidden="1" w:unhideWhenUsed="1"/>
     <w:lsdException w:name="HTML Typewriter" w:semiHidden="1" w:unhideWhenUsed="1"/>
     <w:lsdException w:name="HTML Variable" w:semiHidden="1" w:unhideWhenUsed="1"/>
+    <w:lsdException w:name="Normal Table" w:semiHidden="1" w:unhideWhenUsed="1"/>
     <w:lsdException w:name="annotation subject" w:semiHidden="1" w:unhideWhenUsed="1"/>
     <w:lsdException w:name="No List" w:semiHidden="1" w:unhideWhenUsed="1"/>
     <w:lsdException w:name="Outline List 1" w:semiHidden="1" w:unhideWhenUsed="1"/>
@@ -1089,9 +1361,11 @@
     <w:lsdException w:name="Table Subtle 1" w:semiHidden="1" w:unhideWhenUsed="1"/>
     <w:lsdException w:name="Table Subtle 2" w:semiHidden="1" w:unhideWhenUsed="1"/>
     <w:lsdException w:name="Table Web 1" w:semiHidden="1" w:unhideWhenUsed="1"/>
+    <w:lsdException w:name="Table Web 2" w:semiHidden="1" w:unhideWhenUsed="1"/>
     <w:lsdException w:name="Table Web 3" w:semiHidden="1" w:unhideWhenUsed="1"/>
     <w:lsdException w:name="Balloon Text" w:semiHidden="1" w:unhideWhenUsed="1"/>
     <w:lsdException w:name="Table Grid" w:uiPriority="39"/>
+    <w:lsdException w:name="Table Theme" w:semiHidden="1" w:unhideWhenUsed="1"/>
     <w:lsdException w:name="Placeholder Text" w:semiHidden="1"/>
     <w:lsdException w:name="No Spacing" w:uiPriority="1" w:qFormat="1"/>
     <w:lsdException w:name="Light Shading" w:uiPriority="60"/>
@@ -1307,8 +1581,6 @@
     <w:lsdException w:name="List Table 5 Dark Accent 6" w:uiPriority="50"/>
     <w:lsdException w:name="List Table 6 Colorful Accent 6" w:uiPriority="51"/>
     <w:lsdException w:name="List Table 7 Colorful Accent 6" w:uiPriority="52"/>
-    <w:lsdException w:name="Mention" w:semiHidden="1" w:unhideWhenUsed="1"/>
-    <w:lsdException w:name="Smart Hyperlink" w:semiHidden="1" w:unhideWhenUsed="1"/>
   </w:latentStyles>
   <w:style w:type="paragraph" w:default="1" w:styleId="Normal">
     <w:name w:val="Normal"/>

</xml_diff>